<commit_message>
Added a couple of implementation notes to sex_admin.
</commit_message>
<xml_diff>
--- a/change_proposals/demog_sogi.docx
+++ b/change_proposals/demog_sogi.docx
@@ -1105,6 +1105,9 @@
                   <w:pPr>
                     <w:spacing w:before="100" w:beforeAutospacing="1" w:after="100" w:afterAutospacing="1" w:line="240" w:lineRule="auto"/>
                     <w:cnfStyle w:val="000000100000" w:firstRow="0" w:lastRow="0" w:firstColumn="0" w:lastColumn="0" w:oddVBand="0" w:evenVBand="0" w:oddHBand="1" w:evenHBand="0" w:firstRowFirstColumn="0" w:firstRowLastColumn="0" w:lastRowFirstColumn="0" w:lastRowLastColumn="0"/>
+                    <w:rPr>
+                      <w:ins w:id="0" w:author="Roy Pardee" w:date="2020-01-21T10:58:00Z"/>
+                    </w:rPr>
                   </w:pPr>
                   <w:r>
                     <w:t xml:space="preserve">Legacy sources may designate the information we mean here as either ‘sex’ or ‘gender’ without regard for the distinction between these concepts. In the absence of specific knowledge that a given legacy source codes gender identity, implementers should default to placing legacy data in this variable. </w:t>
@@ -1113,8 +1116,50 @@
                     <w:br/>
                     <w:t xml:space="preserve">In general, any data collected before your organization began collecting detailed SOGI data should go in this field. </w:t>
                   </w:r>
-                  <w:r>
-                    <w:br/>
+                </w:p>
+                <w:p>
+                  <w:pPr>
+                    <w:spacing w:before="100" w:beforeAutospacing="1" w:after="100" w:afterAutospacing="1" w:line="240" w:lineRule="auto"/>
+                    <w:cnfStyle w:val="000000100000" w:firstRow="0" w:lastRow="0" w:firstColumn="0" w:lastColumn="0" w:oddVBand="0" w:evenVBand="0" w:oddHBand="1" w:evenHBand="0" w:firstRowFirstColumn="0" w:firstRowLastColumn="0" w:lastRowFirstColumn="0" w:lastRowLastColumn="0"/>
+                    <w:rPr>
+                      <w:ins w:id="1" w:author="Roy Pardee" w:date="2020-01-21T10:58:00Z"/>
+                    </w:rPr>
+                  </w:pPr>
+                  <w:ins w:id="2" w:author="Roy Pardee" w:date="2020-01-21T10:58:00Z">
+                    <w:r>
+                      <w:t xml:space="preserve">The workgroup expects that </w:t>
+                    </w:r>
+                    <w:proofErr w:type="spellStart"/>
+                    <w:r>
+                      <w:t>sex_admin</w:t>
+                    </w:r>
+                    <w:proofErr w:type="spellEnd"/>
+                    <w:r>
+                      <w:t xml:space="preserve"> will be most </w:t>
+                    </w:r>
+                    <w:proofErr w:type="gramStart"/>
+                    <w:r>
+                      <w:t>similar to</w:t>
+                    </w:r>
+                    <w:proofErr w:type="gramEnd"/>
+                    <w:r>
+                      <w:t xml:space="preserve"> the existing gender field in terms of having informative values on &gt;99% of records and will be the best single-field substitute for it.</w:t>
+                    </w:r>
+                  </w:ins>
+                </w:p>
+                <w:p>
+                  <w:pPr>
+                    <w:spacing w:before="100" w:beforeAutospacing="1" w:after="100" w:afterAutospacing="1" w:line="240" w:lineRule="auto"/>
+                    <w:cnfStyle w:val="000000100000" w:firstRow="0" w:lastRow="0" w:firstColumn="0" w:lastColumn="0" w:oddVBand="0" w:evenVBand="0" w:oddHBand="1" w:evenHBand="0" w:firstRowFirstColumn="0" w:firstRowLastColumn="0" w:lastRowFirstColumn="0" w:lastRowLastColumn="0"/>
+                  </w:pPr>
+                  <w:del w:id="3" w:author="Roy Pardee" w:date="2020-01-21T10:58:00Z">
+                    <w:r>
+                      <w:br/>
+                    </w:r>
+                  </w:del>
+                  <w:bookmarkStart w:id="4" w:name="_GoBack"/>
+                  <w:bookmarkEnd w:id="4"/>
+                  <w:r>
                     <w:t xml:space="preserve">This is </w:t>
                   </w:r>
                   <w:r>
@@ -1237,7 +1282,11 @@
                   </w:r>
                   <w:r>
                     <w:br/>
-                    <w:t>C = Choose not to disclose</w:t>
+                    <w:t xml:space="preserve">C = Choose </w:t>
+                  </w:r>
+                  <w:r>
+                    <w:lastRenderedPageBreak/>
+                    <w:t>not to disclose</w:t>
                   </w:r>
                 </w:p>
               </w:tc>
@@ -1252,6 +1301,7 @@
                     <w:cnfStyle w:val="000000000000" w:firstRow="0" w:lastRow="0" w:firstColumn="0" w:lastColumn="0" w:oddVBand="0" w:evenVBand="0" w:oddHBand="0" w:evenHBand="0" w:firstRowFirstColumn="0" w:firstRowLastColumn="0" w:lastRowFirstColumn="0" w:lastRowLastColumn="0"/>
                   </w:pPr>
                   <w:r>
+                    <w:lastRenderedPageBreak/>
                     <w:t xml:space="preserve">The existence of the </w:t>
                   </w:r>
                   <w:hyperlink r:id="rId8" w:history="1">
@@ -1296,7 +1346,11 @@
                   </w:r>
                   <w:proofErr w:type="spellEnd"/>
                   <w:r>
-                    <w:t xml:space="preserve"> may change over time as a person changes their legal and/or physical sex–this variable should not change.</w:t>
+                    <w:t xml:space="preserve"> may change over time as a person changes their legal and/or physical sex–this variable should </w:t>
+                  </w:r>
+                  <w:r>
+                    <w:lastRenderedPageBreak/>
+                    <w:t>not change.</w:t>
                   </w:r>
                   <w:r>
                     <w:br/>
@@ -1321,6 +1375,7 @@
                   </w:pPr>
                   <w:proofErr w:type="spellStart"/>
                   <w:r>
+                    <w:lastRenderedPageBreak/>
                     <w:t>gender_identity</w:t>
                   </w:r>
                   <w:proofErr w:type="spellEnd"/>
@@ -1384,11 +1439,7 @@
                   </w:r>
                   <w:r>
                     <w:br/>
-                    <w:t xml:space="preserve">MF = Male to </w:t>
-                  </w:r>
-                  <w:r>
-                    <w:lastRenderedPageBreak/>
-                    <w:t>Female transgender</w:t>
+                    <w:t>MF = Male to Female transgender</w:t>
                   </w:r>
                   <w:r>
                     <w:br/>
@@ -1419,7 +1470,6 @@
                     <w:cnfStyle w:val="000000100000" w:firstRow="0" w:lastRow="0" w:firstColumn="0" w:lastColumn="0" w:oddVBand="0" w:evenVBand="0" w:oddHBand="1" w:evenHBand="0" w:firstRowFirstColumn="0" w:firstRowLastColumn="0" w:lastRowFirstColumn="0" w:lastRowLastColumn="0"/>
                   </w:pPr>
                   <w:r>
-                    <w:lastRenderedPageBreak/>
                     <w:t xml:space="preserve">Compatible with </w:t>
                   </w:r>
                   <w:hyperlink r:id="rId10" w:history="1">
@@ -1513,19 +1563,7 @@
             </w:r>
             <w:proofErr w:type="gramEnd"/>
             <w:r>
-              <w:t xml:space="preserve"> may change over time. This proposal does not seek to </w:t>
-            </w:r>
-            <w:r>
-              <w:t>accommodate</w:t>
-            </w:r>
-            <w:r>
-              <w:t xml:space="preserve"> full information regarding what changes </w:t>
-            </w:r>
-            <w:r>
-              <w:t>occurred</w:t>
-            </w:r>
-            <w:r>
-              <w:t xml:space="preserve"> when, but rather just represent the current, best-known information at the time the table is created or updated. This should be </w:t>
+              <w:t xml:space="preserve"> may change over time. This proposal does not seek to accommodate full information regarding what changes occurred when, but rather just represent the current, best-known information at the time the table is created or updated. This should be </w:t>
             </w:r>
             <w:proofErr w:type="gramStart"/>
             <w:r>
@@ -1541,6 +1579,7 @@
               <w:pStyle w:val="NormalWeb"/>
             </w:pPr>
             <w:r>
+              <w:lastRenderedPageBreak/>
               <w:t xml:space="preserve">It will be possible to back-translate values from the proposed variables to the old (existing) </w:t>
             </w:r>
             <w:r>
@@ -1572,10 +1611,7 @@
         </w:tc>
       </w:tr>
     </w:tbl>
-    <w:p>
-      <w:bookmarkStart w:id="0" w:name="_GoBack"/>
-      <w:bookmarkEnd w:id="0"/>
-    </w:p>
+    <w:p/>
     <w:sectPr>
       <w:footerReference w:type="default" r:id="rId12"/>
       <w:pgSz w:w="12240" w:h="15840"/>
@@ -2831,6 +2867,14 @@
     <w:abstractNumId w:val="9"/>
   </w:num>
 </w:numbering>
+</file>
+
+<file path=word/people.xml><?xml version="1.0" encoding="utf-8"?>
+<w15:people xmlns:wpc="http://schemas.microsoft.com/office/word/2010/wordprocessingCanvas" xmlns:cx="http://schemas.microsoft.com/office/drawing/2014/chartex" xmlns:cx1="http://schemas.microsoft.com/office/drawing/2015/9/8/chartex" xmlns:cx2="http://schemas.microsoft.com/office/drawing/2015/10/21/chartex" xmlns:cx3="http://schemas.microsoft.com/office/drawing/2016/5/9/chartex" xmlns:cx4="http://schemas.microsoft.com/office/drawing/2016/5/10/chartex" xmlns:cx5="http://schemas.microsoft.com/office/drawing/2016/5/11/chartex" xmlns:cx6="http://schemas.microsoft.com/office/drawing/2016/5/12/chartex" xmlns:cx7="http://schemas.microsoft.com/office/drawing/2016/5/13/chartex" xmlns:cx8="http://schemas.microsoft.com/office/drawing/2016/5/14/chartex" xmlns:mc="http://schemas.openxmlformats.org/markup-compatibility/2006" xmlns:aink="http://schemas.microsoft.com/office/drawing/2016/ink" xmlns:am3d="http://schemas.microsoft.com/office/drawing/2017/model3d" xmlns:o="urn:schemas-microsoft-com:office:office" xmlns:r="http://schemas.openxmlformats.org/officeDocument/2006/relationships" xmlns:m="http://schemas.openxmlformats.org/officeDocument/2006/math" xmlns:v="urn:schemas-microsoft-com:vml" xmlns:wp14="http://schemas.microsoft.com/office/word/2010/wordprocessingDrawing" xmlns:wp="http://schemas.openxmlformats.org/drawingml/2006/wordprocessingDrawing" xmlns:w10="urn:schemas-microsoft-com:office:word" xmlns:w="http://schemas.openxmlformats.org/wordprocessingml/2006/main" xmlns:w14="http://schemas.microsoft.com/office/word/2010/wordml" xmlns:w15="http://schemas.microsoft.com/office/word/2012/wordml" xmlns:w16cid="http://schemas.microsoft.com/office/word/2016/wordml/cid" xmlns:w16se="http://schemas.microsoft.com/office/word/2015/wordml/symex" xmlns:wpg="http://schemas.microsoft.com/office/word/2010/wordprocessingGroup" xmlns:wpi="http://schemas.microsoft.com/office/word/2010/wordprocessingInk" xmlns:wne="http://schemas.microsoft.com/office/word/2006/wordml" xmlns:wps="http://schemas.microsoft.com/office/word/2010/wordprocessingShape" mc:Ignorable="w14 w15 w16se w16cid wp14">
+  <w15:person w15:author="Roy Pardee">
+    <w15:presenceInfo w15:providerId="AD" w15:userId="S::Roy.E.Pardee@kp.org::8d9089be-9cad-4f8f-9ec2-a40930bd1b1c"/>
+  </w15:person>
+</w15:people>
 </file>
 
 <file path=word/styles.xml><?xml version="1.0" encoding="utf-8"?>
@@ -3296,6 +3340,7 @@
   <w:style w:type="character" w:default="1" w:styleId="DefaultParagraphFont">
     <w:name w:val="Default Paragraph Font"/>
     <w:uiPriority w:val="1"/>
+    <w:semiHidden/>
     <w:unhideWhenUsed/>
   </w:style>
   <w:style w:type="table" w:default="1" w:styleId="TableNormal">

</xml_diff>

<commit_message>
Final(?) changes to sogi implementation.
</commit_message>
<xml_diff>
--- a/change_proposals/demog_sogi.docx
+++ b/change_proposals/demog_sogi.docx
@@ -1106,7 +1106,7 @@
                     <w:spacing w:before="100" w:beforeAutospacing="1" w:after="100" w:afterAutospacing="1" w:line="240" w:lineRule="auto"/>
                     <w:cnfStyle w:val="000000100000" w:firstRow="0" w:lastRow="0" w:firstColumn="0" w:lastColumn="0" w:oddVBand="0" w:evenVBand="0" w:oddHBand="1" w:evenHBand="0" w:firstRowFirstColumn="0" w:firstRowLastColumn="0" w:lastRowFirstColumn="0" w:lastRowLastColumn="0"/>
                     <w:rPr>
-                      <w:ins w:id="0" w:author="Roy Pardee" w:date="2020-01-21T10:58:00Z"/>
+                      <w:ins w:id="0" w:author="Pardee, Roy" w:date="2020-01-21T10:58:00Z"/>
                     </w:rPr>
                   </w:pPr>
                   <w:r>
@@ -1122,10 +1122,10 @@
                     <w:spacing w:before="100" w:beforeAutospacing="1" w:after="100" w:afterAutospacing="1" w:line="240" w:lineRule="auto"/>
                     <w:cnfStyle w:val="000000100000" w:firstRow="0" w:lastRow="0" w:firstColumn="0" w:lastColumn="0" w:oddVBand="0" w:evenVBand="0" w:oddHBand="1" w:evenHBand="0" w:firstRowFirstColumn="0" w:firstRowLastColumn="0" w:lastRowFirstColumn="0" w:lastRowLastColumn="0"/>
                     <w:rPr>
-                      <w:ins w:id="1" w:author="Roy Pardee" w:date="2020-01-21T10:58:00Z"/>
+                      <w:ins w:id="1" w:author="Pardee, Roy" w:date="2020-01-21T10:58:00Z"/>
                     </w:rPr>
                   </w:pPr>
-                  <w:ins w:id="2" w:author="Roy Pardee" w:date="2020-01-21T10:58:00Z">
+                  <w:ins w:id="2" w:author="Pardee, Roy" w:date="2020-01-21T10:58:00Z">
                     <w:r>
                       <w:t xml:space="preserve">The workgroup expects that </w:t>
                     </w:r>
@@ -1152,13 +1152,11 @@
                     <w:spacing w:before="100" w:beforeAutospacing="1" w:after="100" w:afterAutospacing="1" w:line="240" w:lineRule="auto"/>
                     <w:cnfStyle w:val="000000100000" w:firstRow="0" w:lastRow="0" w:firstColumn="0" w:lastColumn="0" w:oddVBand="0" w:evenVBand="0" w:oddHBand="1" w:evenHBand="0" w:firstRowFirstColumn="0" w:firstRowLastColumn="0" w:lastRowFirstColumn="0" w:lastRowLastColumn="0"/>
                   </w:pPr>
-                  <w:del w:id="3" w:author="Roy Pardee" w:date="2020-01-21T10:58:00Z">
+                  <w:del w:id="3" w:author="Pardee, Roy" w:date="2020-01-21T10:58:00Z">
                     <w:r>
                       <w:br/>
                     </w:r>
                   </w:del>
-                  <w:bookmarkStart w:id="4" w:name="_GoBack"/>
-                  <w:bookmarkEnd w:id="4"/>
                   <w:r>
                     <w:t xml:space="preserve">This is </w:t>
                   </w:r>
@@ -1346,11 +1344,11 @@
                   </w:r>
                   <w:proofErr w:type="spellEnd"/>
                   <w:r>
-                    <w:t xml:space="preserve"> may change over time as a person changes their legal and/or physical sex–this variable should </w:t>
+                    <w:t xml:space="preserve"> may change over time as a person changes their legal and/or </w:t>
                   </w:r>
                   <w:r>
                     <w:lastRenderedPageBreak/>
-                    <w:t>not change.</w:t>
+                    <w:t>physical sex–this variable should not change.</w:t>
                   </w:r>
                   <w:r>
                     <w:br/>
@@ -1455,7 +1453,33 @@
                   </w:r>
                   <w:r>
                     <w:br/>
-                    <w:t>UK = Unknown</w:t>
+                  </w:r>
+                  <w:commentRangeStart w:id="4"/>
+                  <w:r>
+                    <w:t>U</w:t>
+                  </w:r>
+                  <w:ins w:id="5" w:author="Pardee, Roy" w:date="2020-02-26T10:47:00Z">
+                    <w:r>
+                      <w:t>N</w:t>
+                    </w:r>
+                  </w:ins>
+                  <w:del w:id="6" w:author="Pardee, Roy" w:date="2020-02-26T10:47:00Z">
+                    <w:r>
+                      <w:delText>K</w:delText>
+                    </w:r>
+                  </w:del>
+                  <w:r>
+                    <w:t xml:space="preserve"> </w:t>
+                  </w:r>
+                  <w:commentRangeEnd w:id="4"/>
+                  <w:r>
+                    <w:rPr>
+                      <w:rStyle w:val="CommentReference"/>
+                    </w:rPr>
+                    <w:commentReference w:id="4"/>
+                  </w:r>
+                  <w:r>
+                    <w:t>= Unknown</w:t>
                   </w:r>
                 </w:p>
               </w:tc>
@@ -1472,7 +1496,7 @@
                   <w:r>
                     <w:t xml:space="preserve">Compatible with </w:t>
                   </w:r>
-                  <w:hyperlink r:id="rId10" w:history="1">
+                  <w:hyperlink r:id="rId13" w:history="1">
                     <w:proofErr w:type="spellStart"/>
                     <w:r>
                       <w:rPr>
@@ -1485,7 +1509,7 @@
                   <w:r>
                     <w:t xml:space="preserve"> and </w:t>
                   </w:r>
-                  <w:hyperlink r:id="rId11" w:history="1">
+                  <w:hyperlink r:id="rId14" w:history="1">
                     <w:r>
                       <w:rPr>
                         <w:rStyle w:val="Hyperlink"/>
@@ -1613,7 +1637,7 @@
     </w:tbl>
     <w:p/>
     <w:sectPr>
-      <w:footerReference w:type="default" r:id="rId12"/>
+      <w:footerReference w:type="default" r:id="rId15"/>
       <w:pgSz w:w="12240" w:h="15840"/>
       <w:pgMar w:top="1440" w:right="1440" w:bottom="1440" w:left="1440" w:header="720" w:footer="720" w:gutter="0"/>
       <w:cols w:space="720"/>
@@ -1621,6 +1645,44 @@
     </w:sectPr>
   </w:body>
 </w:document>
+</file>
+
+<file path=word/comments.xml><?xml version="1.0" encoding="utf-8"?>
+<w:comments xmlns:wpc="http://schemas.microsoft.com/office/word/2010/wordprocessingCanvas" xmlns:cx="http://schemas.microsoft.com/office/drawing/2014/chartex" xmlns:cx1="http://schemas.microsoft.com/office/drawing/2015/9/8/chartex" xmlns:cx2="http://schemas.microsoft.com/office/drawing/2015/10/21/chartex" xmlns:cx3="http://schemas.microsoft.com/office/drawing/2016/5/9/chartex" xmlns:cx4="http://schemas.microsoft.com/office/drawing/2016/5/10/chartex" xmlns:cx5="http://schemas.microsoft.com/office/drawing/2016/5/11/chartex" xmlns:cx6="http://schemas.microsoft.com/office/drawing/2016/5/12/chartex" xmlns:cx7="http://schemas.microsoft.com/office/drawing/2016/5/13/chartex" xmlns:cx8="http://schemas.microsoft.com/office/drawing/2016/5/14/chartex" xmlns:mc="http://schemas.openxmlformats.org/markup-compatibility/2006" xmlns:aink="http://schemas.microsoft.com/office/drawing/2016/ink" xmlns:am3d="http://schemas.microsoft.com/office/drawing/2017/model3d" xmlns:o="urn:schemas-microsoft-com:office:office" xmlns:r="http://schemas.openxmlformats.org/officeDocument/2006/relationships" xmlns:m="http://schemas.openxmlformats.org/officeDocument/2006/math" xmlns:v="urn:schemas-microsoft-com:vml" xmlns:wp14="http://schemas.microsoft.com/office/word/2010/wordprocessingDrawing" xmlns:wp="http://schemas.openxmlformats.org/drawingml/2006/wordprocessingDrawing" xmlns:w10="urn:schemas-microsoft-com:office:word" xmlns:w="http://schemas.openxmlformats.org/wordprocessingml/2006/main" xmlns:w14="http://schemas.microsoft.com/office/word/2010/wordml" xmlns:w15="http://schemas.microsoft.com/office/word/2012/wordml" xmlns:w16cid="http://schemas.microsoft.com/office/word/2016/wordml/cid" xmlns:w16se="http://schemas.microsoft.com/office/word/2015/wordml/symex" xmlns:wpg="http://schemas.microsoft.com/office/word/2010/wordprocessingGroup" xmlns:wpi="http://schemas.microsoft.com/office/word/2010/wordprocessingInk" xmlns:wne="http://schemas.microsoft.com/office/word/2006/wordml" xmlns:wps="http://schemas.microsoft.com/office/word/2010/wordprocessingShape" mc:Ignorable="w14 w15 w16se w16cid wp14">
+  <w:comment w:id="4" w:author="Pardee, Roy" w:date="2020-02-26T10:47:00Z" w:initials="RP">
+    <w:p>
+      <w:pPr>
+        <w:pStyle w:val="CommentText"/>
+      </w:pPr>
+      <w:r>
+        <w:rPr>
+          <w:rStyle w:val="CommentReference"/>
+        </w:rPr>
+        <w:annotationRef/>
+      </w:r>
+      <w:r>
+        <w:t xml:space="preserve">Change is </w:t>
+      </w:r>
+      <w:bookmarkStart w:id="7" w:name="_GoBack"/>
+      <w:bookmarkEnd w:id="7"/>
+      <w:r>
+        <w:t>to make this consistent w/the race1-race5 vars, also in demographics.</w:t>
+      </w:r>
+    </w:p>
+  </w:comment>
+</w:comments>
+</file>
+
+<file path=word/commentsExtended.xml><?xml version="1.0" encoding="utf-8"?>
+<w15:commentsEx xmlns:wpc="http://schemas.microsoft.com/office/word/2010/wordprocessingCanvas" xmlns:cx="http://schemas.microsoft.com/office/drawing/2014/chartex" xmlns:cx1="http://schemas.microsoft.com/office/drawing/2015/9/8/chartex" xmlns:cx2="http://schemas.microsoft.com/office/drawing/2015/10/21/chartex" xmlns:cx3="http://schemas.microsoft.com/office/drawing/2016/5/9/chartex" xmlns:cx4="http://schemas.microsoft.com/office/drawing/2016/5/10/chartex" xmlns:cx5="http://schemas.microsoft.com/office/drawing/2016/5/11/chartex" xmlns:cx6="http://schemas.microsoft.com/office/drawing/2016/5/12/chartex" xmlns:cx7="http://schemas.microsoft.com/office/drawing/2016/5/13/chartex" xmlns:cx8="http://schemas.microsoft.com/office/drawing/2016/5/14/chartex" xmlns:mc="http://schemas.openxmlformats.org/markup-compatibility/2006" xmlns:aink="http://schemas.microsoft.com/office/drawing/2016/ink" xmlns:am3d="http://schemas.microsoft.com/office/drawing/2017/model3d" xmlns:o="urn:schemas-microsoft-com:office:office" xmlns:r="http://schemas.openxmlformats.org/officeDocument/2006/relationships" xmlns:m="http://schemas.openxmlformats.org/officeDocument/2006/math" xmlns:v="urn:schemas-microsoft-com:vml" xmlns:wp14="http://schemas.microsoft.com/office/word/2010/wordprocessingDrawing" xmlns:wp="http://schemas.openxmlformats.org/drawingml/2006/wordprocessingDrawing" xmlns:w10="urn:schemas-microsoft-com:office:word" xmlns:w="http://schemas.openxmlformats.org/wordprocessingml/2006/main" xmlns:w14="http://schemas.microsoft.com/office/word/2010/wordml" xmlns:w15="http://schemas.microsoft.com/office/word/2012/wordml" xmlns:w16cid="http://schemas.microsoft.com/office/word/2016/wordml/cid" xmlns:w16se="http://schemas.microsoft.com/office/word/2015/wordml/symex" xmlns:wpg="http://schemas.microsoft.com/office/word/2010/wordprocessingGroup" xmlns:wpi="http://schemas.microsoft.com/office/word/2010/wordprocessingInk" xmlns:wne="http://schemas.microsoft.com/office/word/2006/wordml" xmlns:wps="http://schemas.microsoft.com/office/word/2010/wordprocessingShape" mc:Ignorable="w14 w15 w16se w16cid wp14">
+  <w15:commentEx w15:paraId="74CD35CB" w15:done="0"/>
+</w15:commentsEx>
+</file>
+
+<file path=word/commentsIds.xml><?xml version="1.0" encoding="utf-8"?>
+<w16cid:commentsIds xmlns:wpc="http://schemas.microsoft.com/office/word/2010/wordprocessingCanvas" xmlns:cx="http://schemas.microsoft.com/office/drawing/2014/chartex" xmlns:cx1="http://schemas.microsoft.com/office/drawing/2015/9/8/chartex" xmlns:cx2="http://schemas.microsoft.com/office/drawing/2015/10/21/chartex" xmlns:cx3="http://schemas.microsoft.com/office/drawing/2016/5/9/chartex" xmlns:cx4="http://schemas.microsoft.com/office/drawing/2016/5/10/chartex" xmlns:cx5="http://schemas.microsoft.com/office/drawing/2016/5/11/chartex" xmlns:cx6="http://schemas.microsoft.com/office/drawing/2016/5/12/chartex" xmlns:cx7="http://schemas.microsoft.com/office/drawing/2016/5/13/chartex" xmlns:cx8="http://schemas.microsoft.com/office/drawing/2016/5/14/chartex" xmlns:mc="http://schemas.openxmlformats.org/markup-compatibility/2006" xmlns:aink="http://schemas.microsoft.com/office/drawing/2016/ink" xmlns:am3d="http://schemas.microsoft.com/office/drawing/2017/model3d" xmlns:o="urn:schemas-microsoft-com:office:office" xmlns:r="http://schemas.openxmlformats.org/officeDocument/2006/relationships" xmlns:m="http://schemas.openxmlformats.org/officeDocument/2006/math" xmlns:v="urn:schemas-microsoft-com:vml" xmlns:wp14="http://schemas.microsoft.com/office/word/2010/wordprocessingDrawing" xmlns:wp="http://schemas.openxmlformats.org/drawingml/2006/wordprocessingDrawing" xmlns:w10="urn:schemas-microsoft-com:office:word" xmlns:w="http://schemas.openxmlformats.org/wordprocessingml/2006/main" xmlns:w14="http://schemas.microsoft.com/office/word/2010/wordml" xmlns:w15="http://schemas.microsoft.com/office/word/2012/wordml" xmlns:w16cid="http://schemas.microsoft.com/office/word/2016/wordml/cid" xmlns:w16se="http://schemas.microsoft.com/office/word/2015/wordml/symex" xmlns:wpg="http://schemas.microsoft.com/office/word/2010/wordprocessingGroup" xmlns:wpi="http://schemas.microsoft.com/office/word/2010/wordprocessingInk" xmlns:wne="http://schemas.microsoft.com/office/word/2006/wordml" xmlns:wps="http://schemas.microsoft.com/office/word/2010/wordprocessingShape" mc:Ignorable="w14 w15 w16se w16cid wp14">
+  <w16cid:commentId w16cid:paraId="74CD35CB" w16cid:durableId="2200CB47"/>
+</w16cid:commentsIds>
 </file>
 
 <file path=word/endnotes.xml><?xml version="1.0" encoding="utf-8"?>
@@ -2871,7 +2933,7 @@
 
 <file path=word/people.xml><?xml version="1.0" encoding="utf-8"?>
 <w15:people xmlns:wpc="http://schemas.microsoft.com/office/word/2010/wordprocessingCanvas" xmlns:cx="http://schemas.microsoft.com/office/drawing/2014/chartex" xmlns:cx1="http://schemas.microsoft.com/office/drawing/2015/9/8/chartex" xmlns:cx2="http://schemas.microsoft.com/office/drawing/2015/10/21/chartex" xmlns:cx3="http://schemas.microsoft.com/office/drawing/2016/5/9/chartex" xmlns:cx4="http://schemas.microsoft.com/office/drawing/2016/5/10/chartex" xmlns:cx5="http://schemas.microsoft.com/office/drawing/2016/5/11/chartex" xmlns:cx6="http://schemas.microsoft.com/office/drawing/2016/5/12/chartex" xmlns:cx7="http://schemas.microsoft.com/office/drawing/2016/5/13/chartex" xmlns:cx8="http://schemas.microsoft.com/office/drawing/2016/5/14/chartex" xmlns:mc="http://schemas.openxmlformats.org/markup-compatibility/2006" xmlns:aink="http://schemas.microsoft.com/office/drawing/2016/ink" xmlns:am3d="http://schemas.microsoft.com/office/drawing/2017/model3d" xmlns:o="urn:schemas-microsoft-com:office:office" xmlns:r="http://schemas.openxmlformats.org/officeDocument/2006/relationships" xmlns:m="http://schemas.openxmlformats.org/officeDocument/2006/math" xmlns:v="urn:schemas-microsoft-com:vml" xmlns:wp14="http://schemas.microsoft.com/office/word/2010/wordprocessingDrawing" xmlns:wp="http://schemas.openxmlformats.org/drawingml/2006/wordprocessingDrawing" xmlns:w10="urn:schemas-microsoft-com:office:word" xmlns:w="http://schemas.openxmlformats.org/wordprocessingml/2006/main" xmlns:w14="http://schemas.microsoft.com/office/word/2010/wordml" xmlns:w15="http://schemas.microsoft.com/office/word/2012/wordml" xmlns:w16cid="http://schemas.microsoft.com/office/word/2016/wordml/cid" xmlns:w16se="http://schemas.microsoft.com/office/word/2015/wordml/symex" xmlns:wpg="http://schemas.microsoft.com/office/word/2010/wordprocessingGroup" xmlns:wpi="http://schemas.microsoft.com/office/word/2010/wordprocessingInk" xmlns:wne="http://schemas.microsoft.com/office/word/2006/wordml" xmlns:wps="http://schemas.microsoft.com/office/word/2010/wordprocessingShape" mc:Ignorable="w14 w15 w16se w16cid wp14">
-  <w15:person w15:author="Roy Pardee">
+  <w15:person w15:author="Pardee, Roy">
     <w15:presenceInfo w15:providerId="AD" w15:userId="S::Roy.E.Pardee@kp.org::8d9089be-9cad-4f8f-9ec2-a40930bd1b1c"/>
   </w15:person>
 </w15:people>
@@ -3612,6 +3674,98 @@
       <w:szCs w:val="24"/>
     </w:rPr>
   </w:style>
+  <w:style w:type="character" w:styleId="CommentReference">
+    <w:name w:val="annotation reference"/>
+    <w:basedOn w:val="DefaultParagraphFont"/>
+    <w:uiPriority w:val="99"/>
+    <w:semiHidden/>
+    <w:unhideWhenUsed/>
+    <w:rsid w:val="00287F7D"/>
+    <w:rPr>
+      <w:sz w:val="16"/>
+      <w:szCs w:val="16"/>
+    </w:rPr>
+  </w:style>
+  <w:style w:type="paragraph" w:styleId="CommentText">
+    <w:name w:val="annotation text"/>
+    <w:basedOn w:val="Normal"/>
+    <w:link w:val="CommentTextChar"/>
+    <w:uiPriority w:val="99"/>
+    <w:semiHidden/>
+    <w:unhideWhenUsed/>
+    <w:rsid w:val="00287F7D"/>
+    <w:pPr>
+      <w:spacing w:line="240" w:lineRule="auto"/>
+    </w:pPr>
+    <w:rPr>
+      <w:sz w:val="20"/>
+      <w:szCs w:val="20"/>
+    </w:rPr>
+  </w:style>
+  <w:style w:type="character" w:customStyle="1" w:styleId="CommentTextChar">
+    <w:name w:val="Comment Text Char"/>
+    <w:basedOn w:val="DefaultParagraphFont"/>
+    <w:link w:val="CommentText"/>
+    <w:uiPriority w:val="99"/>
+    <w:semiHidden/>
+    <w:rsid w:val="00287F7D"/>
+  </w:style>
+  <w:style w:type="paragraph" w:styleId="CommentSubject">
+    <w:name w:val="annotation subject"/>
+    <w:basedOn w:val="CommentText"/>
+    <w:next w:val="CommentText"/>
+    <w:link w:val="CommentSubjectChar"/>
+    <w:uiPriority w:val="99"/>
+    <w:semiHidden/>
+    <w:unhideWhenUsed/>
+    <w:rsid w:val="00287F7D"/>
+    <w:rPr>
+      <w:b/>
+      <w:bCs/>
+    </w:rPr>
+  </w:style>
+  <w:style w:type="character" w:customStyle="1" w:styleId="CommentSubjectChar">
+    <w:name w:val="Comment Subject Char"/>
+    <w:basedOn w:val="CommentTextChar"/>
+    <w:link w:val="CommentSubject"/>
+    <w:uiPriority w:val="99"/>
+    <w:semiHidden/>
+    <w:rsid w:val="00287F7D"/>
+    <w:rPr>
+      <w:b/>
+      <w:bCs/>
+    </w:rPr>
+  </w:style>
+  <w:style w:type="paragraph" w:styleId="BalloonText">
+    <w:name w:val="Balloon Text"/>
+    <w:basedOn w:val="Normal"/>
+    <w:link w:val="BalloonTextChar"/>
+    <w:uiPriority w:val="99"/>
+    <w:semiHidden/>
+    <w:unhideWhenUsed/>
+    <w:rsid w:val="00287F7D"/>
+    <w:pPr>
+      <w:spacing w:after="0" w:line="240" w:lineRule="auto"/>
+    </w:pPr>
+    <w:rPr>
+      <w:rFonts w:ascii="Segoe UI" w:hAnsi="Segoe UI" w:cs="Segoe UI"/>
+      <w:sz w:val="18"/>
+      <w:szCs w:val="18"/>
+    </w:rPr>
+  </w:style>
+  <w:style w:type="character" w:customStyle="1" w:styleId="BalloonTextChar">
+    <w:name w:val="Balloon Text Char"/>
+    <w:basedOn w:val="DefaultParagraphFont"/>
+    <w:link w:val="BalloonText"/>
+    <w:uiPriority w:val="99"/>
+    <w:semiHidden/>
+    <w:rsid w:val="00287F7D"/>
+    <w:rPr>
+      <w:rFonts w:ascii="Segoe UI" w:hAnsi="Segoe UI" w:cs="Segoe UI"/>
+      <w:sz w:val="18"/>
+      <w:szCs w:val="18"/>
+    </w:rPr>
+  </w:style>
 </w:styles>
 </file>
 

</xml_diff>